<commit_message>
Descrição geral do sistema
</commit_message>
<xml_diff>
--- a/docs/requisitos.docx
+++ b/docs/requisitos.docx
@@ -3,10 +3,7 @@
 <w:document xmlns:wpc="http://schemas.microsoft.com/office/word/2010/wordprocessingCanvas" xmlns:mc="http://schemas.openxmlformats.org/markup-compatibility/2006" xmlns:o="urn:schemas-microsoft-com:office:office" xmlns:r="http://schemas.openxmlformats.org/officeDocument/2006/relationships" xmlns:m="http://schemas.openxmlformats.org/officeDocument/2006/math" xmlns:v="urn:schemas-microsoft-com:vml" xmlns:wp14="http://schemas.microsoft.com/office/word/2010/wordprocessingDrawing" xmlns:wp="http://schemas.openxmlformats.org/drawingml/2006/wordprocessingDrawing" xmlns:w10="urn:schemas-microsoft-com:office:word" xmlns:w="http://schemas.openxmlformats.org/wordprocessingml/2006/main" xmlns:w14="http://schemas.microsoft.com/office/word/2010/wordml" xmlns:wpg="http://schemas.microsoft.com/office/word/2010/wordprocessingGroup" xmlns:wpi="http://schemas.microsoft.com/office/word/2010/wordprocessingInk" xmlns:wne="http://schemas.microsoft.com/office/word/2006/wordml" xmlns:wps="http://schemas.microsoft.com/office/word/2010/wordprocessingShape" mc:Ignorable="w14 wp14">
   <w:body>
     <w:p/>
-    <w:p>
-      <w:bookmarkStart w:id="0" w:name="_GoBack"/>
-      <w:bookmarkEnd w:id="0"/>
-    </w:p>
+    <w:p/>
     <w:p>
       <w:pPr>
         <w:spacing w:after="0"/>
@@ -304,6 +301,232 @@
       <w:pPr>
         <w:rPr>
           <w:rFonts w:ascii="Arial" w:hAnsi="Arial" w:cs="Arial"/>
+          <w:sz w:val="24"/>
+        </w:rPr>
+      </w:pPr>
+      <w:r>
+        <w:rPr>
+          <w:rFonts w:ascii="Arial" w:hAnsi="Arial" w:cs="Arial"/>
+          <w:sz w:val="24"/>
+        </w:rPr>
+        <w:t xml:space="preserve">Trata-se de um sistema web de pequeno porte desenvolvido em </w:t>
+      </w:r>
+      <w:proofErr w:type="spellStart"/>
+      <w:r>
+        <w:rPr>
+          <w:rFonts w:ascii="Arial" w:hAnsi="Arial" w:cs="Arial"/>
+          <w:sz w:val="24"/>
+        </w:rPr>
+        <w:t>python</w:t>
+      </w:r>
+      <w:proofErr w:type="spellEnd"/>
+      <w:r>
+        <w:rPr>
+          <w:rFonts w:ascii="Arial" w:hAnsi="Arial" w:cs="Arial"/>
+          <w:sz w:val="24"/>
+        </w:rPr>
+        <w:t xml:space="preserve"> e com o framework MTV </w:t>
+      </w:r>
+      <w:proofErr w:type="spellStart"/>
+      <w:r>
+        <w:rPr>
+          <w:rFonts w:ascii="Arial" w:hAnsi="Arial" w:cs="Arial"/>
+          <w:sz w:val="24"/>
+        </w:rPr>
+        <w:t>Django</w:t>
+      </w:r>
+      <w:proofErr w:type="spellEnd"/>
+      <w:r>
+        <w:rPr>
+          <w:rFonts w:ascii="Arial" w:hAnsi="Arial" w:cs="Arial"/>
+          <w:sz w:val="24"/>
+        </w:rPr>
+        <w:t>.</w:t>
+      </w:r>
+      <w:r>
+        <w:rPr>
+          <w:rFonts w:ascii="Arial" w:hAnsi="Arial" w:cs="Arial"/>
+          <w:sz w:val="24"/>
+        </w:rPr>
+        <w:t xml:space="preserve"> O Gestor bases, como é chamado faz a persistência dos dados em um bando de dados </w:t>
+      </w:r>
+      <w:proofErr w:type="spellStart"/>
+      <w:r>
+        <w:rPr>
+          <w:rFonts w:ascii="Arial" w:hAnsi="Arial" w:cs="Arial"/>
+          <w:sz w:val="24"/>
+        </w:rPr>
+        <w:t>postgres</w:t>
+      </w:r>
+      <w:proofErr w:type="spellEnd"/>
+      <w:r>
+        <w:rPr>
+          <w:rFonts w:ascii="Arial" w:hAnsi="Arial" w:cs="Arial"/>
+          <w:sz w:val="24"/>
+        </w:rPr>
+        <w:t>.</w:t>
+      </w:r>
+    </w:p>
+    <w:p>
+      <w:pPr>
+        <w:rPr>
+          <w:rFonts w:ascii="Arial" w:hAnsi="Arial" w:cs="Arial"/>
+          <w:sz w:val="24"/>
+        </w:rPr>
+      </w:pPr>
+      <w:r>
+        <w:rPr>
+          <w:rFonts w:ascii="Arial" w:hAnsi="Arial" w:cs="Arial"/>
+          <w:sz w:val="24"/>
+        </w:rPr>
+        <w:t>O Gestor</w:t>
+      </w:r>
+      <w:r>
+        <w:rPr>
+          <w:rFonts w:ascii="Arial" w:hAnsi="Arial" w:cs="Arial"/>
+          <w:sz w:val="24"/>
+        </w:rPr>
+        <w:t xml:space="preserve"> </w:t>
+      </w:r>
+      <w:r>
+        <w:rPr>
+          <w:rFonts w:ascii="Arial" w:hAnsi="Arial" w:cs="Arial"/>
+          <w:sz w:val="24"/>
+        </w:rPr>
+        <w:t>Bases tem como tem como objetivo principal fazer o gerenciamento das bases de dados utilizadas pelo Observatório das Despesas Públicas ODP</w:t>
+      </w:r>
+      <w:r>
+        <w:rPr>
+          <w:rFonts w:ascii="Arial" w:hAnsi="Arial" w:cs="Arial"/>
+          <w:sz w:val="24"/>
+        </w:rPr>
+        <w:t xml:space="preserve"> e fornecer informações sobre as atualizações feitas nas tabelas usadas nas atividades de cruzamento de dados.</w:t>
+      </w:r>
+    </w:p>
+    <w:p>
+      <w:pPr>
+        <w:rPr>
+          <w:rFonts w:ascii="Arial" w:hAnsi="Arial" w:cs="Arial"/>
+          <w:sz w:val="24"/>
+        </w:rPr>
+      </w:pPr>
+      <w:r>
+        <w:rPr>
+          <w:rFonts w:ascii="Arial" w:hAnsi="Arial" w:cs="Arial"/>
+          <w:sz w:val="24"/>
+        </w:rPr>
+        <w:t xml:space="preserve">Como </w:t>
+      </w:r>
+      <w:proofErr w:type="gramStart"/>
+      <w:r>
+        <w:rPr>
+          <w:rFonts w:ascii="Arial" w:hAnsi="Arial" w:cs="Arial"/>
+          <w:sz w:val="24"/>
+        </w:rPr>
+        <w:t>objetivos específicos do gestor bases podemos cit</w:t>
+      </w:r>
+      <w:bookmarkStart w:id="0" w:name="_GoBack"/>
+      <w:bookmarkEnd w:id="0"/>
+      <w:r>
+        <w:rPr>
+          <w:rFonts w:ascii="Arial" w:hAnsi="Arial" w:cs="Arial"/>
+          <w:sz w:val="24"/>
+        </w:rPr>
+        <w:t>ar</w:t>
+      </w:r>
+      <w:proofErr w:type="gramEnd"/>
+      <w:r>
+        <w:rPr>
+          <w:rFonts w:ascii="Arial" w:hAnsi="Arial" w:cs="Arial"/>
+          <w:sz w:val="24"/>
+        </w:rPr>
+        <w:t>:</w:t>
+      </w:r>
+    </w:p>
+    <w:p>
+      <w:pPr>
+        <w:pStyle w:val="PargrafodaLista"/>
+        <w:numPr>
+          <w:ilvl w:val="0"/>
+          <w:numId w:val="2"/>
+        </w:numPr>
+        <w:rPr>
+          <w:rFonts w:ascii="Arial" w:hAnsi="Arial" w:cs="Arial"/>
+          <w:sz w:val="24"/>
+        </w:rPr>
+      </w:pPr>
+      <w:r>
+        <w:rPr>
+          <w:rFonts w:ascii="Arial" w:hAnsi="Arial" w:cs="Arial"/>
+          <w:sz w:val="24"/>
+        </w:rPr>
+        <w:t>Gestão de bases de dados</w:t>
+      </w:r>
+    </w:p>
+    <w:p>
+      <w:pPr>
+        <w:pStyle w:val="PargrafodaLista"/>
+        <w:numPr>
+          <w:ilvl w:val="0"/>
+          <w:numId w:val="2"/>
+        </w:numPr>
+        <w:rPr>
+          <w:rFonts w:ascii="Arial" w:hAnsi="Arial" w:cs="Arial"/>
+          <w:sz w:val="24"/>
+        </w:rPr>
+      </w:pPr>
+      <w:r>
+        <w:rPr>
+          <w:rFonts w:ascii="Arial" w:hAnsi="Arial" w:cs="Arial"/>
+          <w:sz w:val="24"/>
+        </w:rPr>
+        <w:t>Gestão de tabelas nas bases de dados</w:t>
+      </w:r>
+    </w:p>
+    <w:p>
+      <w:pPr>
+        <w:pStyle w:val="PargrafodaLista"/>
+        <w:numPr>
+          <w:ilvl w:val="0"/>
+          <w:numId w:val="2"/>
+        </w:numPr>
+        <w:rPr>
+          <w:rFonts w:ascii="Arial" w:hAnsi="Arial" w:cs="Arial"/>
+          <w:sz w:val="24"/>
+        </w:rPr>
+      </w:pPr>
+      <w:r>
+        <w:rPr>
+          <w:rFonts w:ascii="Arial" w:hAnsi="Arial" w:cs="Arial"/>
+          <w:sz w:val="24"/>
+        </w:rPr>
+        <w:t>Gestão de atualizações realizadas nas tabelas</w:t>
+      </w:r>
+    </w:p>
+    <w:p>
+      <w:pPr>
+        <w:pStyle w:val="PargrafodaLista"/>
+        <w:numPr>
+          <w:ilvl w:val="0"/>
+          <w:numId w:val="2"/>
+        </w:numPr>
+        <w:rPr>
+          <w:rFonts w:ascii="Arial" w:hAnsi="Arial" w:cs="Arial"/>
+          <w:sz w:val="24"/>
+        </w:rPr>
+      </w:pPr>
+      <w:r>
+        <w:rPr>
+          <w:rFonts w:ascii="Arial" w:hAnsi="Arial" w:cs="Arial"/>
+          <w:sz w:val="24"/>
+        </w:rPr>
+        <w:t>Fornecimento de relatórios</w:t>
+      </w:r>
+    </w:p>
+    <w:p>
+      <w:pPr>
+        <w:rPr>
+          <w:rFonts w:ascii="Arial" w:hAnsi="Arial" w:cs="Arial"/>
           <w:b/>
           <w:sz w:val="24"/>
         </w:rPr>
@@ -359,6 +582,7 @@
           <w:b/>
           <w:sz w:val="24"/>
         </w:rPr>
+        <w:lastRenderedPageBreak/>
         <w:t>Requisitos funcionais (casos de uso)</w:t>
       </w:r>
     </w:p>
@@ -447,6 +671,119 @@
 <file path=word/numbering.xml><?xml version="1.0" encoding="utf-8"?>
 <w:numbering xmlns:wpc="http://schemas.microsoft.com/office/word/2010/wordprocessingCanvas" xmlns:mc="http://schemas.openxmlformats.org/markup-compatibility/2006" xmlns:o="urn:schemas-microsoft-com:office:office" xmlns:r="http://schemas.openxmlformats.org/officeDocument/2006/relationships" xmlns:m="http://schemas.openxmlformats.org/officeDocument/2006/math" xmlns:v="urn:schemas-microsoft-com:vml" xmlns:wp14="http://schemas.microsoft.com/office/word/2010/wordprocessingDrawing" xmlns:wp="http://schemas.openxmlformats.org/drawingml/2006/wordprocessingDrawing" xmlns:w10="urn:schemas-microsoft-com:office:word" xmlns:w="http://schemas.openxmlformats.org/wordprocessingml/2006/main" xmlns:w14="http://schemas.microsoft.com/office/word/2010/wordml" xmlns:wpg="http://schemas.microsoft.com/office/word/2010/wordprocessingGroup" xmlns:wpi="http://schemas.microsoft.com/office/word/2010/wordprocessingInk" xmlns:wne="http://schemas.microsoft.com/office/word/2006/wordml" xmlns:wps="http://schemas.microsoft.com/office/word/2010/wordprocessingShape" mc:Ignorable="w14 wp14">
   <w:abstractNum w:abstractNumId="0">
+    <w:nsid w:val="2AB52F74"/>
+    <w:multiLevelType w:val="hybridMultilevel"/>
+    <w:tmpl w:val="83667D56"/>
+    <w:lvl w:ilvl="0" w:tplc="04160001">
+      <w:start w:val="1"/>
+      <w:numFmt w:val="bullet"/>
+      <w:lvlText w:val=""/>
+      <w:lvlJc w:val="left"/>
+      <w:pPr>
+        <w:ind w:left="720" w:hanging="360"/>
+      </w:pPr>
+      <w:rPr>
+        <w:rFonts w:ascii="Symbol" w:hAnsi="Symbol" w:hint="default"/>
+      </w:rPr>
+    </w:lvl>
+    <w:lvl w:ilvl="1" w:tplc="04160003" w:tentative="1">
+      <w:start w:val="1"/>
+      <w:numFmt w:val="bullet"/>
+      <w:lvlText w:val="o"/>
+      <w:lvlJc w:val="left"/>
+      <w:pPr>
+        <w:ind w:left="1440" w:hanging="360"/>
+      </w:pPr>
+      <w:rPr>
+        <w:rFonts w:ascii="Courier New" w:hAnsi="Courier New" w:cs="Courier New" w:hint="default"/>
+      </w:rPr>
+    </w:lvl>
+    <w:lvl w:ilvl="2" w:tplc="04160005" w:tentative="1">
+      <w:start w:val="1"/>
+      <w:numFmt w:val="bullet"/>
+      <w:lvlText w:val=""/>
+      <w:lvlJc w:val="left"/>
+      <w:pPr>
+        <w:ind w:left="2160" w:hanging="360"/>
+      </w:pPr>
+      <w:rPr>
+        <w:rFonts w:ascii="Wingdings" w:hAnsi="Wingdings" w:hint="default"/>
+      </w:rPr>
+    </w:lvl>
+    <w:lvl w:ilvl="3" w:tplc="04160001" w:tentative="1">
+      <w:start w:val="1"/>
+      <w:numFmt w:val="bullet"/>
+      <w:lvlText w:val=""/>
+      <w:lvlJc w:val="left"/>
+      <w:pPr>
+        <w:ind w:left="2880" w:hanging="360"/>
+      </w:pPr>
+      <w:rPr>
+        <w:rFonts w:ascii="Symbol" w:hAnsi="Symbol" w:hint="default"/>
+      </w:rPr>
+    </w:lvl>
+    <w:lvl w:ilvl="4" w:tplc="04160003" w:tentative="1">
+      <w:start w:val="1"/>
+      <w:numFmt w:val="bullet"/>
+      <w:lvlText w:val="o"/>
+      <w:lvlJc w:val="left"/>
+      <w:pPr>
+        <w:ind w:left="3600" w:hanging="360"/>
+      </w:pPr>
+      <w:rPr>
+        <w:rFonts w:ascii="Courier New" w:hAnsi="Courier New" w:cs="Courier New" w:hint="default"/>
+      </w:rPr>
+    </w:lvl>
+    <w:lvl w:ilvl="5" w:tplc="04160005" w:tentative="1">
+      <w:start w:val="1"/>
+      <w:numFmt w:val="bullet"/>
+      <w:lvlText w:val=""/>
+      <w:lvlJc w:val="left"/>
+      <w:pPr>
+        <w:ind w:left="4320" w:hanging="360"/>
+      </w:pPr>
+      <w:rPr>
+        <w:rFonts w:ascii="Wingdings" w:hAnsi="Wingdings" w:hint="default"/>
+      </w:rPr>
+    </w:lvl>
+    <w:lvl w:ilvl="6" w:tplc="04160001" w:tentative="1">
+      <w:start w:val="1"/>
+      <w:numFmt w:val="bullet"/>
+      <w:lvlText w:val=""/>
+      <w:lvlJc w:val="left"/>
+      <w:pPr>
+        <w:ind w:left="5040" w:hanging="360"/>
+      </w:pPr>
+      <w:rPr>
+        <w:rFonts w:ascii="Symbol" w:hAnsi="Symbol" w:hint="default"/>
+      </w:rPr>
+    </w:lvl>
+    <w:lvl w:ilvl="7" w:tplc="04160003" w:tentative="1">
+      <w:start w:val="1"/>
+      <w:numFmt w:val="bullet"/>
+      <w:lvlText w:val="o"/>
+      <w:lvlJc w:val="left"/>
+      <w:pPr>
+        <w:ind w:left="5760" w:hanging="360"/>
+      </w:pPr>
+      <w:rPr>
+        <w:rFonts w:ascii="Courier New" w:hAnsi="Courier New" w:cs="Courier New" w:hint="default"/>
+      </w:rPr>
+    </w:lvl>
+    <w:lvl w:ilvl="8" w:tplc="04160005" w:tentative="1">
+      <w:start w:val="1"/>
+      <w:numFmt w:val="bullet"/>
+      <w:lvlText w:val=""/>
+      <w:lvlJc w:val="left"/>
+      <w:pPr>
+        <w:ind w:left="6480" w:hanging="360"/>
+      </w:pPr>
+      <w:rPr>
+        <w:rFonts w:ascii="Wingdings" w:hAnsi="Wingdings" w:hint="default"/>
+      </w:rPr>
+    </w:lvl>
+  </w:abstractNum>
+  <w:abstractNum w:abstractNumId="1">
     <w:nsid w:val="456F6797"/>
     <w:multiLevelType w:val="hybridMultilevel"/>
     <w:tmpl w:val="A43ADA9C"/>
@@ -533,6 +870,9 @@
     </w:lvl>
   </w:abstractNum>
   <w:num w:numId="1">
+    <w:abstractNumId w:val="1"/>
+  </w:num>
+  <w:num w:numId="2">
     <w:abstractNumId w:val="0"/>
   </w:num>
 </w:numbering>

</xml_diff>